<commit_message>
Study vue on the first day
</commit_message>
<xml_diff>
--- a/test.docx
+++ b/test.docx
@@ -2573,39 +2573,7 @@
           <w:rFonts w:ascii="Arial" w:hAnsi="Arial" w:cs="Arial"/>
           <w:color w:val="333333"/>
         </w:rPr>
-        <w:t>这个的目的就是你现在需要在</w:t>
-      </w:r>
-      <w:proofErr w:type="gramStart"/>
-      <w:r>
-        <w:rPr>
-          <w:rFonts w:ascii="Arial" w:hAnsi="Arial" w:cs="Arial"/>
-          <w:color w:val="333333"/>
-        </w:rPr>
-        <w:t>你电脑</w:t>
-      </w:r>
-      <w:proofErr w:type="gramEnd"/>
-      <w:r>
-        <w:rPr>
-          <w:rFonts w:ascii="Arial" w:hAnsi="Arial" w:cs="Arial"/>
-          <w:color w:val="333333"/>
-        </w:rPr>
-        <w:t>上获得一个密匙，就是咱们平时的验证</w:t>
-      </w:r>
-      <w:proofErr w:type="gramStart"/>
-      <w:r>
-        <w:rPr>
-          <w:rFonts w:ascii="Arial" w:hAnsi="Arial" w:cs="Arial"/>
-          <w:color w:val="333333"/>
-        </w:rPr>
-        <w:t>码一样</w:t>
-      </w:r>
-      <w:proofErr w:type="gramEnd"/>
-      <w:r>
-        <w:rPr>
-          <w:rFonts w:ascii="Arial" w:hAnsi="Arial" w:cs="Arial"/>
-          <w:color w:val="333333"/>
-        </w:rPr>
-        <w:t>的东西，获取之后，在你的</w:t>
+        <w:t>这个的目的就是你现在需要在你电脑上获得一个密匙，就是咱们平时的验证码一样的东西，获取之后，在你的</w:t>
       </w:r>
       <w:r>
         <w:rPr>
@@ -2651,21 +2619,12 @@
         </w:rPr>
         <w:t xml:space="preserve"> bash </w:t>
       </w:r>
-      <w:proofErr w:type="gramStart"/>
-      <w:r>
-        <w:rPr>
-          <w:rFonts w:ascii="Arial" w:hAnsi="Arial" w:cs="Arial"/>
-          <w:color w:val="333333"/>
-        </w:rPr>
-        <w:t>随时上</w:t>
-      </w:r>
-      <w:proofErr w:type="gramEnd"/>
-      <w:r>
-        <w:rPr>
-          <w:rFonts w:ascii="Arial" w:hAnsi="Arial" w:cs="Arial"/>
-          <w:color w:val="333333"/>
-        </w:rPr>
-        <w:t>传你的代码。下边介绍一下如果获得这个钥匙，又是如何输入到你的</w:t>
+      <w:r>
+        <w:rPr>
+          <w:rFonts w:ascii="Arial" w:hAnsi="Arial" w:cs="Arial"/>
+          <w:color w:val="333333"/>
+        </w:rPr>
+        <w:t>随时上传你的代码。下边介绍一下如果获得这个钥匙，又是如何输入到你的</w:t>
       </w:r>
       <w:r>
         <w:rPr>
@@ -2806,23 +2765,7 @@
           <w:rFonts w:ascii="Arial" w:hAnsi="Arial" w:cs="Arial"/>
           <w:color w:val="333333"/>
         </w:rPr>
-        <w:t>的时候一脸</w:t>
-      </w:r>
-      <w:proofErr w:type="gramStart"/>
-      <w:r>
-        <w:rPr>
-          <w:rFonts w:ascii="Arial" w:hAnsi="Arial" w:cs="Arial"/>
-          <w:color w:val="333333"/>
-        </w:rPr>
-        <w:t>懵</w:t>
-      </w:r>
-      <w:proofErr w:type="gramEnd"/>
-      <w:r>
-        <w:rPr>
-          <w:rFonts w:ascii="Arial" w:hAnsi="Arial" w:cs="Arial"/>
-          <w:color w:val="333333"/>
-        </w:rPr>
-        <w:t>逼，认为这是什么。对于一个新手来说看到这个是没有任何思路，没有任何想法的。</w:t>
+        <w:t>的时候一脸懵逼，认为这是什么。对于一个新手来说看到这个是没有任何思路，没有任何想法的。</w:t>
       </w:r>
     </w:p>
     <w:p>
@@ -3029,23 +2972,7 @@
           <w:rFonts w:ascii="Arial" w:hAnsi="Arial" w:cs="Arial"/>
           <w:color w:val="333333"/>
         </w:rPr>
-        <w:t>中所有功能都是通过简单的一些代码来实现的。</w:t>
-      </w:r>
-      <w:proofErr w:type="gramStart"/>
-      <w:r>
-        <w:rPr>
-          <w:rFonts w:ascii="Arial" w:hAnsi="Arial" w:cs="Arial"/>
-          <w:color w:val="333333"/>
-        </w:rPr>
-        <w:t>获取密匙的</w:t>
-      </w:r>
-      <w:proofErr w:type="gramEnd"/>
-      <w:r>
-        <w:rPr>
-          <w:rFonts w:ascii="Arial" w:hAnsi="Arial" w:cs="Arial"/>
-          <w:color w:val="333333"/>
-        </w:rPr>
-        <w:t>时候需要输入</w:t>
+        <w:t>中所有功能都是通过简单的一些代码来实现的。获取密匙的时候需要输入</w:t>
       </w:r>
     </w:p>
     <w:p>
@@ -3068,7 +2995,6 @@
         <w:t xml:space="preserve">$ </w:t>
       </w:r>
       <w:proofErr w:type="spellStart"/>
-      <w:proofErr w:type="gramStart"/>
       <w:r>
         <w:rPr>
           <w:rFonts w:ascii="Arial" w:hAnsi="Arial" w:cs="Arial"/>
@@ -3105,15 +3031,7 @@
           <w:rFonts w:ascii="Arial" w:hAnsi="Arial" w:cs="Arial"/>
           <w:color w:val="4F4F4F"/>
         </w:rPr>
-        <w:t>t</w:t>
-      </w:r>
-      <w:proofErr w:type="gramEnd"/>
-      <w:r>
-        <w:rPr>
-          <w:rFonts w:ascii="Arial" w:hAnsi="Arial" w:cs="Arial"/>
-          <w:color w:val="4F4F4F"/>
-        </w:rPr>
-        <w:t xml:space="preserve"> </w:t>
+        <w:t xml:space="preserve">t </w:t>
       </w:r>
       <w:proofErr w:type="spellStart"/>
       <w:r>
@@ -3177,23 +3095,7 @@
           <w:rFonts w:ascii="Arial" w:hAnsi="Arial" w:cs="Arial"/>
           <w:color w:val="333333"/>
         </w:rPr>
-        <w:t>的时候绑定的邮箱账号。之后会有一些简单的让你确认的操作，之后让你会提示操作路径、密码等等，一般情况下就直接按回车</w:t>
-      </w:r>
-      <w:proofErr w:type="gramStart"/>
-      <w:r>
-        <w:rPr>
-          <w:rFonts w:ascii="Arial" w:hAnsi="Arial" w:cs="Arial"/>
-          <w:color w:val="333333"/>
-        </w:rPr>
-        <w:t>一</w:t>
-      </w:r>
-      <w:proofErr w:type="gramEnd"/>
-      <w:r>
-        <w:rPr>
-          <w:rFonts w:ascii="Arial" w:hAnsi="Arial" w:cs="Arial"/>
-          <w:color w:val="333333"/>
-        </w:rPr>
-        <w:t>路过就可以。</w:t>
+        <w:t>的时候绑定的邮箱账号。之后会有一些简单的让你确认的操作，之后让你会提示操作路径、密码等等，一般情况下就直接按回车一路过就可以。</w:t>
       </w:r>
     </w:p>
     <w:p>
@@ -3326,23 +3228,7 @@
           <w:rFonts w:ascii="Arial" w:hAnsi="Arial" w:cs="Arial"/>
           <w:color w:val="333333"/>
         </w:rPr>
-        <w:t>如果之后你出现了这个界面之后，就说明你的</w:t>
-      </w:r>
-      <w:proofErr w:type="gramStart"/>
-      <w:r>
-        <w:rPr>
-          <w:rFonts w:ascii="Arial" w:hAnsi="Arial" w:cs="Arial"/>
-          <w:color w:val="333333"/>
-        </w:rPr>
-        <w:t>密匙已经</w:t>
-      </w:r>
-      <w:proofErr w:type="gramEnd"/>
-      <w:r>
-        <w:rPr>
-          <w:rFonts w:ascii="Arial" w:hAnsi="Arial" w:cs="Arial"/>
-          <w:color w:val="333333"/>
-        </w:rPr>
-        <w:t>成功创建了。现在你就需要去他刚刚显示的存储位置打开它，把其中的内容复制出来。</w:t>
+        <w:t>如果之后你出现了这个界面之后，就说明你的密匙已经成功创建了。现在你就需要去他刚刚显示的存储位置打开它，把其中的内容复制出来。</w:t>
       </w:r>
     </w:p>
     <w:p>
@@ -3699,23 +3585,7 @@
           <w:rFonts w:ascii="Arial" w:hAnsi="Arial" w:cs="Arial"/>
           <w:color w:val="333333"/>
         </w:rPr>
-        <w:t>后发现这里边</w:t>
-      </w:r>
-      <w:proofErr w:type="gramStart"/>
-      <w:r>
-        <w:rPr>
-          <w:rFonts w:ascii="Arial" w:hAnsi="Arial" w:cs="Arial"/>
-          <w:color w:val="333333"/>
-        </w:rPr>
-        <w:t>的密匙也是</w:t>
-      </w:r>
-      <w:proofErr w:type="gramEnd"/>
-      <w:r>
-        <w:rPr>
-          <w:rFonts w:ascii="Arial" w:hAnsi="Arial" w:cs="Arial"/>
-          <w:color w:val="333333"/>
-        </w:rPr>
-        <w:t>可以使用的。打开</w:t>
+        <w:t>后发现这里边的密匙也是可以使用的。打开</w:t>
       </w:r>
       <w:proofErr w:type="spellStart"/>
       <w:r>
@@ -4124,23 +3994,7 @@
           <w:rFonts w:ascii="Arial" w:hAnsi="Arial" w:cs="Arial"/>
           <w:color w:val="4F4F4F"/>
         </w:rPr>
-        <w:t>是让你给你的</w:t>
-      </w:r>
-      <w:proofErr w:type="gramStart"/>
-      <w:r>
-        <w:rPr>
-          <w:rFonts w:ascii="Arial" w:hAnsi="Arial" w:cs="Arial"/>
-          <w:color w:val="4F4F4F"/>
-        </w:rPr>
-        <w:t>密匙起</w:t>
-      </w:r>
-      <w:proofErr w:type="gramEnd"/>
-      <w:r>
-        <w:rPr>
-          <w:rFonts w:ascii="Arial" w:hAnsi="Arial" w:cs="Arial"/>
-          <w:color w:val="4F4F4F"/>
-        </w:rPr>
-        <w:t>一个名字，根据个人喜好，什么名字都可以，然后把你在刚刚文件中复制的密匙，填写在下边的大框里。保存即可。</w:t>
+        <w:t>是让你给你的密匙起一个名字，根据个人喜好，什么名字都可以，然后把你在刚刚文件中复制的密匙，填写在下边的大框里。保存即可。</w:t>
       </w:r>
     </w:p>
     <w:p>
@@ -4193,7 +4047,7 @@
         <w:adjustRightInd w:val="0"/>
         <w:jc w:val="left"/>
         <w:rPr>
-          <w:rFonts w:ascii="Lucida Console" w:hAnsi="Lucida Console" w:cs="Lucida Console" w:hint="eastAsia"/>
+          <w:rFonts w:ascii="Lucida Console" w:hAnsi="Lucida Console" w:cs="Lucida Console"/>
           <w:kern w:val="0"/>
           <w:sz w:val="18"/>
           <w:szCs w:val="18"/>
@@ -4322,7 +4176,6 @@
         <w:t xml:space="preserve"> </w:t>
       </w:r>
       <w:proofErr w:type="spellStart"/>
-      <w:proofErr w:type="gramStart"/>
       <w:r>
         <w:rPr>
           <w:rFonts w:ascii="Lucida Console" w:hAnsi="Lucida Console" w:cs="Lucida Console"/>
@@ -4333,7 +4186,6 @@
         <w:t>ssh</w:t>
       </w:r>
       <w:proofErr w:type="spellEnd"/>
-      <w:proofErr w:type="gramEnd"/>
       <w:r>
         <w:rPr>
           <w:rFonts w:ascii="Lucida Console" w:hAnsi="Lucida Console" w:cs="Lucida Console"/>
@@ -5041,23 +4893,7 @@
           <w:rFonts w:ascii="Arial" w:hAnsi="Arial" w:cs="Arial"/>
           <w:color w:val="4F4F4F"/>
         </w:rPr>
-        <w:t>注意</w:t>
-      </w:r>
-      <w:proofErr w:type="gramStart"/>
-      <w:r>
-        <w:rPr>
-          <w:rFonts w:ascii="Arial" w:hAnsi="Arial" w:cs="Arial"/>
-          <w:color w:val="4F4F4F"/>
-        </w:rPr>
-        <w:t>盘名字</w:t>
-      </w:r>
-      <w:proofErr w:type="gramEnd"/>
-      <w:r>
-        <w:rPr>
-          <w:rFonts w:ascii="Arial" w:hAnsi="Arial" w:cs="Arial"/>
-          <w:color w:val="4F4F4F"/>
-        </w:rPr>
-        <w:t>一定要是大写。如不输入这个语句</w:t>
+        <w:t>注意盘名字一定要是大写。如不输入这个语句</w:t>
       </w:r>
       <w:r>
         <w:rPr>
@@ -5451,23 +5287,7 @@
           <w:rFonts w:ascii="Arial" w:hAnsi="Arial" w:cs="Arial"/>
           <w:color w:val="4F4F4F"/>
         </w:rPr>
-        <w:t>后边的网址就是你创建</w:t>
-      </w:r>
-      <w:proofErr w:type="gramStart"/>
-      <w:r>
-        <w:rPr>
-          <w:rFonts w:ascii="Arial" w:hAnsi="Arial" w:cs="Arial"/>
-          <w:color w:val="4F4F4F"/>
-        </w:rPr>
-        <w:t>库成功</w:t>
-      </w:r>
-      <w:proofErr w:type="gramEnd"/>
-      <w:r>
-        <w:rPr>
-          <w:rFonts w:ascii="Arial" w:hAnsi="Arial" w:cs="Arial"/>
-          <w:color w:val="4F4F4F"/>
-        </w:rPr>
-        <w:t>之后的网址</w:t>
+        <w:t>后边的网址就是你创建库成功之后的网址</w:t>
       </w:r>
     </w:p>
     <w:p>
@@ -6010,23 +5830,7 @@
           <w:rFonts w:ascii="Arial" w:hAnsi="Arial" w:cs="Arial"/>
           <w:color w:val="4F4F4F"/>
         </w:rPr>
-        <w:t>的位置，定位</w:t>
-      </w:r>
-      <w:proofErr w:type="gramStart"/>
-      <w:r>
-        <w:rPr>
-          <w:rFonts w:ascii="Arial" w:hAnsi="Arial" w:cs="Arial"/>
-          <w:color w:val="4F4F4F"/>
-        </w:rPr>
-        <w:t>在你库的</w:t>
-      </w:r>
-      <w:proofErr w:type="gramEnd"/>
-      <w:r>
-        <w:rPr>
-          <w:rFonts w:ascii="Arial" w:hAnsi="Arial" w:cs="Arial"/>
-          <w:color w:val="4F4F4F"/>
-        </w:rPr>
-        <w:t>文件夹。</w:t>
+        <w:t>的位置，定位在你库的文件夹。</w:t>
       </w:r>
     </w:p>
     <w:p>
@@ -6344,17 +6148,8 @@
           <w:rFonts w:ascii="Arial" w:hAnsi="Arial" w:cs="Arial"/>
           <w:color w:val="4F4F4F"/>
         </w:rPr>
-        <w:t xml:space="preserve"> add test.</w:t>
-      </w:r>
-      <w:proofErr w:type="gramStart"/>
-      <w:r>
-        <w:rPr>
-          <w:rFonts w:ascii="Arial" w:hAnsi="Arial" w:cs="Arial"/>
-          <w:color w:val="4F4F4F"/>
-        </w:rPr>
-        <w:t>txt</w:t>
-      </w:r>
-      <w:proofErr w:type="gramEnd"/>
+        <w:t xml:space="preserve"> add test.txt</w:t>
+      </w:r>
     </w:p>
     <w:p>
       <w:pPr>
@@ -7418,72 +7213,108 @@
           <w:rFonts w:ascii="Arial" w:hAnsi="Arial" w:cs="Arial"/>
           <w:color w:val="FF0000"/>
         </w:rPr>
-        <w:t xml:space="preserve"> add </w:t>
+        <w:t xml:space="preserve"> add</w:t>
       </w:r>
       <w:r>
         <w:rPr>
           <w:rFonts w:ascii="Arial" w:hAnsi="Arial" w:cs="Arial"/>
           <w:color w:val="FF0000"/>
         </w:rPr>
-        <w:t>、</w:t>
-      </w:r>
-      <w:proofErr w:type="spellStart"/>
-      <w:r>
-        <w:rPr>
-          <w:rFonts w:ascii="Arial" w:hAnsi="Arial" w:cs="Arial"/>
+        <w:t xml:space="preserve"> </w:t>
+      </w:r>
+      <w:r>
+        <w:rPr>
+          <w:rFonts w:ascii="Arial" w:hAnsi="Arial" w:cs="Arial" w:hint="eastAsia"/>
           <w:color w:val="FF0000"/>
         </w:rPr>
-        <w:t>git</w:t>
-      </w:r>
-      <w:proofErr w:type="spellEnd"/>
+        <w:t>.</w:t>
+      </w:r>
       <w:r>
         <w:rPr>
           <w:rFonts w:ascii="Arial" w:hAnsi="Arial" w:cs="Arial"/>
           <w:color w:val="FF0000"/>
         </w:rPr>
-        <w:t xml:space="preserve"> commit -m "   " </w:t>
-      </w:r>
-      <w:r>
-        <w:rPr>
-          <w:rFonts w:ascii="Arial" w:hAnsi="Arial" w:cs="Arial"/>
+        <w:t>(</w:t>
+      </w:r>
+      <w:r>
+        <w:rPr>
+          <w:rFonts w:ascii="Arial" w:hAnsi="Arial" w:cs="Arial" w:hint="eastAsia"/>
           <w:color w:val="FF0000"/>
         </w:rPr>
-        <w:t>、最后</w:t>
-      </w:r>
-      <w:proofErr w:type="spellStart"/>
-      <w:r>
-        <w:rPr>
-          <w:rFonts w:ascii="Arial" w:hAnsi="Arial" w:cs="Arial"/>
-          <w:color w:val="FF0000"/>
-        </w:rPr>
-        <w:t>git</w:t>
-      </w:r>
-      <w:proofErr w:type="spellEnd"/>
-      <w:r>
-        <w:rPr>
-          <w:rFonts w:ascii="Arial" w:hAnsi="Arial" w:cs="Arial"/>
-          <w:color w:val="FF0000"/>
-        </w:rPr>
-        <w:t> push origin master</w:t>
-      </w:r>
-      <w:r>
-        <w:rPr>
-          <w:rFonts w:ascii="Arial" w:hAnsi="Arial" w:cs="Arial"/>
-          <w:color w:val="FF0000"/>
-        </w:rPr>
-        <w:t>，将你的代码提交就可以了。</w:t>
-      </w:r>
-    </w:p>
-    <w:p/>
-    <w:p>
-      <w:pPr>
-        <w:rPr>
-          <w:rFonts w:hint="eastAsia"/>
-        </w:rPr>
-      </w:pPr>
+        <w:t>不要忘记点</w:t>
+      </w:r>
       <w:bookmarkStart w:id="0" w:name="_GoBack"/>
       <w:bookmarkEnd w:id="0"/>
-    </w:p>
+      <w:r>
+        <w:rPr>
+          <w:rFonts w:ascii="Arial" w:hAnsi="Arial" w:cs="Arial"/>
+          <w:color w:val="FF0000"/>
+        </w:rPr>
+        <w:t>)</w:t>
+      </w:r>
+      <w:r>
+        <w:rPr>
+          <w:rFonts w:ascii="Arial" w:hAnsi="Arial" w:cs="Arial"/>
+          <w:color w:val="FF0000"/>
+        </w:rPr>
+        <w:t xml:space="preserve"> </w:t>
+      </w:r>
+      <w:r>
+        <w:rPr>
+          <w:rFonts w:ascii="Arial" w:hAnsi="Arial" w:cs="Arial"/>
+          <w:color w:val="FF0000"/>
+        </w:rPr>
+        <w:t>、</w:t>
+      </w:r>
+      <w:proofErr w:type="spellStart"/>
+      <w:r>
+        <w:rPr>
+          <w:rFonts w:ascii="Arial" w:hAnsi="Arial" w:cs="Arial"/>
+          <w:color w:val="FF0000"/>
+        </w:rPr>
+        <w:t>git</w:t>
+      </w:r>
+      <w:proofErr w:type="spellEnd"/>
+      <w:r>
+        <w:rPr>
+          <w:rFonts w:ascii="Arial" w:hAnsi="Arial" w:cs="Arial"/>
+          <w:color w:val="FF0000"/>
+        </w:rPr>
+        <w:t xml:space="preserve"> commit -m "   " </w:t>
+      </w:r>
+      <w:r>
+        <w:rPr>
+          <w:rFonts w:ascii="Arial" w:hAnsi="Arial" w:cs="Arial"/>
+          <w:color w:val="FF0000"/>
+        </w:rPr>
+        <w:t>、最后</w:t>
+      </w:r>
+      <w:proofErr w:type="spellStart"/>
+      <w:r>
+        <w:rPr>
+          <w:rFonts w:ascii="Arial" w:hAnsi="Arial" w:cs="Arial"/>
+          <w:color w:val="FF0000"/>
+        </w:rPr>
+        <w:t>git</w:t>
+      </w:r>
+      <w:proofErr w:type="spellEnd"/>
+      <w:r>
+        <w:rPr>
+          <w:rFonts w:ascii="Arial" w:hAnsi="Arial" w:cs="Arial"/>
+          <w:color w:val="FF0000"/>
+        </w:rPr>
+        <w:t> push origin master</w:t>
+      </w:r>
+      <w:r>
+        <w:rPr>
+          <w:rFonts w:ascii="Arial" w:hAnsi="Arial" w:cs="Arial"/>
+          <w:color w:val="FF0000"/>
+        </w:rPr>
+        <w:t>，将你的代码提交就可以了。</w:t>
+      </w:r>
+    </w:p>
+    <w:p/>
+    <w:p/>
     <w:sectPr>
       <w:pgSz w:w="11906" w:h="16838"/>
       <w:pgMar w:top="1440" w:right="1800" w:bottom="1440" w:left="1800" w:header="851" w:footer="992" w:gutter="0"/>

</xml_diff>